<commit_message>
README y report actualizados student 3
</commit_message>
<xml_diff>
--- a/reports/Student#3/03 - Requirements - Student #3.docx
+++ b/reports/Student#3/03 - Requirements - Student #3.docx
@@ -2004,7 +2004,13 @@
         </w:sdtPr>
         <w:sdtContent>
           <w:r>
-            <w:t xml:space="preserve">    </w:t>
+            <w:t xml:space="preserve">  </w:t>
+          </w:r>
+          <w:r>
+            <w:t>X</w:t>
+          </w:r>
+          <w:r>
+            <w:t xml:space="preserve">  </w:t>
           </w:r>
         </w:sdtContent>
       </w:sdt>
@@ -2133,7 +2139,13 @@
         </w:sdtPr>
         <w:sdtContent>
           <w:r>
-            <w:t xml:space="preserve">    </w:t>
+            <w:t xml:space="preserve">  </w:t>
+          </w:r>
+          <w:r>
+            <w:t>X</w:t>
+          </w:r>
+          <w:r>
+            <w:t xml:space="preserve">  </w:t>
           </w:r>
         </w:sdtContent>
       </w:sdt>
@@ -2214,7 +2226,13 @@
         </w:sdtPr>
         <w:sdtContent>
           <w:r>
-            <w:t xml:space="preserve">    </w:t>
+            <w:t xml:space="preserve">  </w:t>
+          </w:r>
+          <w:r>
+            <w:t>X</w:t>
+          </w:r>
+          <w:r>
+            <w:t xml:space="preserve">  </w:t>
           </w:r>
         </w:sdtContent>
       </w:sdt>
@@ -7530,6 +7548,7 @@
     <w:rsid w:val="002C1814"/>
     <w:rsid w:val="00354637"/>
     <w:rsid w:val="00362E40"/>
+    <w:rsid w:val="00366AB0"/>
     <w:rsid w:val="00367932"/>
     <w:rsid w:val="003936CA"/>
     <w:rsid w:val="003B0252"/>
@@ -7548,6 +7567,7 @@
     <w:rsid w:val="00BA1063"/>
     <w:rsid w:val="00BE6430"/>
     <w:rsid w:val="00C42E76"/>
+    <w:rsid w:val="00C5288B"/>
     <w:rsid w:val="00C63AB0"/>
     <w:rsid w:val="00D4788A"/>
     <w:rsid w:val="00D72CB9"/>

</xml_diff>

<commit_message>
Testing report and some reports updated
</commit_message>
<xml_diff>
--- a/reports/Student#3/03 - Requirements - Student #3.docx
+++ b/reports/Student#3/03 - Requirements - Student #3.docx
@@ -365,12 +365,14 @@
                   </w:rPr>
                   <w:t xml:space="preserve"> </w:t>
                 </w:r>
+                <w:proofErr w:type="spellStart"/>
                 <w:r>
                   <w:rPr>
                     <w:rFonts w:asciiTheme="majorHAnsi" w:hAnsiTheme="majorHAnsi" w:cstheme="majorHAnsi"/>
                   </w:rPr>
                   <w:t>javmanriq</w:t>
                 </w:r>
+                <w:proofErr w:type="spellEnd"/>
                 <w:r>
                   <w:rPr>
                     <w:rFonts w:asciiTheme="majorHAnsi" w:hAnsiTheme="majorHAnsi" w:cstheme="majorHAnsi"/>
@@ -2301,7 +2303,13 @@
         </w:sdtPr>
         <w:sdtContent>
           <w:r>
-            <w:t xml:space="preserve">    </w:t>
+            <w:t xml:space="preserve">  </w:t>
+          </w:r>
+          <w:r>
+            <w:t xml:space="preserve">X </w:t>
+          </w:r>
+          <w:r>
+            <w:t xml:space="preserve">  </w:t>
           </w:r>
         </w:sdtContent>
       </w:sdt>
@@ -2386,7 +2394,13 @@
         </w:sdtPr>
         <w:sdtContent>
           <w:r>
-            <w:t xml:space="preserve">    </w:t>
+            <w:t xml:space="preserve">  </w:t>
+          </w:r>
+          <w:r>
+            <w:t xml:space="preserve">X </w:t>
+          </w:r>
+          <w:r>
+            <w:t xml:space="preserve">  </w:t>
           </w:r>
         </w:sdtContent>
       </w:sdt>
@@ -2440,7 +2454,13 @@
         </w:sdtPr>
         <w:sdtContent>
           <w:r>
-            <w:t xml:space="preserve">    </w:t>
+            <w:t xml:space="preserve"> </w:t>
+          </w:r>
+          <w:r>
+            <w:t xml:space="preserve"> X</w:t>
+          </w:r>
+          <w:r>
+            <w:t xml:space="preserve">  </w:t>
           </w:r>
         </w:sdtContent>
       </w:sdt>
@@ -2476,7 +2496,13 @@
         </w:sdtPr>
         <w:sdtContent>
           <w:r>
-            <w:t xml:space="preserve">    </w:t>
+            <w:t xml:space="preserve"> </w:t>
+          </w:r>
+          <w:r>
+            <w:t xml:space="preserve"> X</w:t>
+          </w:r>
+          <w:r>
+            <w:t xml:space="preserve">   </w:t>
           </w:r>
         </w:sdtContent>
       </w:sdt>
@@ -7566,6 +7592,7 @@
     <w:rsid w:val="00A222AC"/>
     <w:rsid w:val="00BA1063"/>
     <w:rsid w:val="00BE6430"/>
+    <w:rsid w:val="00C22786"/>
     <w:rsid w:val="00C42E76"/>
     <w:rsid w:val="00C5288B"/>
     <w:rsid w:val="00C63AB0"/>
@@ -7581,6 +7608,7 @@
     <w:rsid w:val="00EF214B"/>
     <w:rsid w:val="00F57527"/>
     <w:rsid w:val="00F64E54"/>
+    <w:rsid w:val="00F713C9"/>
     <w:rsid w:val="00FA7306"/>
     <w:rsid w:val="00FC63B1"/>
     <w:rsid w:val="00FC6CD0"/>

</xml_diff>

<commit_message>
Documentation student 3 updated
</commit_message>
<xml_diff>
--- a/reports/Student#3/03 - Requirements - Student #3.docx
+++ b/reports/Student#3/03 - Requirements - Student #3.docx
@@ -400,12 +400,14 @@
               <w:pStyle w:val="Sinespaciado"/>
               <w:rPr>
                 <w:rFonts w:asciiTheme="majorHAnsi" w:hAnsiTheme="majorHAnsi" w:cstheme="majorHAnsi"/>
+                <w:lang w:val="pt-PT"/>
               </w:rPr>
             </w:pPr>
             <w:r>
               <w:rPr>
                 <w:rFonts w:asciiTheme="majorHAnsi" w:hAnsiTheme="majorHAnsi" w:cstheme="majorHAnsi"/>
                 <w:b/>
+                <w:lang w:val="pt-PT"/>
               </w:rPr>
               <w:t>Name:</w:t>
             </w:r>
@@ -413,12 +415,14 @@
               <w:rPr>
                 <w:rFonts w:asciiTheme="majorHAnsi" w:hAnsiTheme="majorHAnsi" w:cstheme="majorHAnsi"/>
                 <w:b/>
+                <w:lang w:val="pt-PT"/>
               </w:rPr>
               <w:tab/>
             </w:r>
             <w:r>
               <w:rPr>
                 <w:rFonts w:asciiTheme="majorHAnsi" w:hAnsiTheme="majorHAnsi" w:cstheme="majorHAnsi"/>
+                <w:lang w:val="pt-PT"/>
               </w:rPr>
               <w:tab/>
             </w:r>
@@ -427,6 +431,7 @@
               <w:sdtPr>
                 <w:rPr>
                   <w:rFonts w:asciiTheme="majorHAnsi" w:hAnsiTheme="majorHAnsi" w:cstheme="majorHAnsi"/>
+                  <w:lang w:val="pt-PT"/>
                 </w:rPr>
                 <w:tag w:val="Student2"/>
                 <w:id w:val="2044784553"/>
@@ -440,30 +445,35 @@
                 <w:r>
                   <w:rPr>
                     <w:rFonts w:asciiTheme="majorHAnsi" w:hAnsiTheme="majorHAnsi" w:cstheme="majorHAnsi"/>
+                    <w:lang w:val="pt-PT"/>
                   </w:rPr>
                   <w:t xml:space="preserve"> </w:t>
                 </w:r>
                 <w:r>
                   <w:rPr>
                     <w:rFonts w:asciiTheme="majorHAnsi" w:hAnsiTheme="majorHAnsi" w:cstheme="majorHAnsi"/>
+                    <w:lang w:val="pt-PT"/>
                   </w:rPr>
                   <w:t>Manrique Riquelme</w:t>
                 </w:r>
                 <w:r>
                   <w:rPr>
                     <w:rFonts w:asciiTheme="majorHAnsi" w:hAnsiTheme="majorHAnsi" w:cstheme="majorHAnsi"/>
+                    <w:lang w:val="pt-PT"/>
                   </w:rPr>
                   <w:t>,</w:t>
                 </w:r>
                 <w:r>
                   <w:rPr>
                     <w:rFonts w:asciiTheme="majorHAnsi" w:hAnsiTheme="majorHAnsi" w:cstheme="majorHAnsi"/>
+                    <w:lang w:val="pt-PT"/>
                   </w:rPr>
                   <w:t xml:space="preserve"> Javier</w:t>
                 </w:r>
                 <w:r>
                   <w:rPr>
                     <w:rFonts w:asciiTheme="majorHAnsi" w:hAnsiTheme="majorHAnsi" w:cstheme="majorHAnsi"/>
+                    <w:lang w:val="pt-PT"/>
                   </w:rPr>
                   <w:t xml:space="preserve">  </w:t>
                 </w:r>
@@ -476,12 +486,14 @@
               <w:pStyle w:val="Sinespaciado"/>
               <w:rPr>
                 <w:rFonts w:asciiTheme="majorHAnsi" w:hAnsiTheme="majorHAnsi" w:cstheme="majorHAnsi"/>
+                <w:lang w:val="pt-PT"/>
               </w:rPr>
             </w:pPr>
             <w:r>
               <w:rPr>
                 <w:rFonts w:asciiTheme="majorHAnsi" w:hAnsiTheme="majorHAnsi" w:cstheme="majorHAnsi"/>
                 <w:b/>
+                <w:lang w:val="pt-PT"/>
               </w:rPr>
               <w:t>Roles:</w:t>
             </w:r>
@@ -489,12 +501,14 @@
               <w:rPr>
                 <w:rFonts w:asciiTheme="majorHAnsi" w:hAnsiTheme="majorHAnsi" w:cstheme="majorHAnsi"/>
                 <w:b/>
+                <w:lang w:val="pt-PT"/>
               </w:rPr>
               <w:tab/>
             </w:r>
             <w:r>
               <w:rPr>
                 <w:rFonts w:asciiTheme="majorHAnsi" w:hAnsiTheme="majorHAnsi" w:cstheme="majorHAnsi"/>
+                <w:lang w:val="pt-PT"/>
               </w:rPr>
               <w:tab/>
             </w:r>
@@ -503,6 +517,7 @@
               <w:sdtPr>
                 <w:rPr>
                   <w:rFonts w:asciiTheme="majorHAnsi" w:hAnsiTheme="majorHAnsi" w:cstheme="majorHAnsi"/>
+                  <w:lang w:val="pt-PT"/>
                 </w:rPr>
                 <w:tag w:val="Roles2"/>
                 <w:id w:val="-1975901162"/>
@@ -516,30 +531,35 @@
                 <w:r>
                   <w:rPr>
                     <w:rFonts w:asciiTheme="majorHAnsi" w:hAnsiTheme="majorHAnsi" w:cstheme="majorHAnsi"/>
+                    <w:lang w:val="pt-PT"/>
                   </w:rPr>
                   <w:t xml:space="preserve"> </w:t>
                 </w:r>
                 <w:r>
                   <w:rPr>
                     <w:rFonts w:asciiTheme="majorHAnsi" w:hAnsiTheme="majorHAnsi" w:cstheme="majorHAnsi"/>
+                    <w:lang w:val="pt-PT"/>
                   </w:rPr>
                   <w:t>Developer</w:t>
                 </w:r>
                 <w:r>
                   <w:rPr>
                     <w:rFonts w:asciiTheme="majorHAnsi" w:hAnsiTheme="majorHAnsi" w:cstheme="majorHAnsi"/>
+                    <w:lang w:val="pt-PT"/>
                   </w:rPr>
                   <w:t xml:space="preserve">, </w:t>
                 </w:r>
                 <w:r>
                   <w:rPr>
                     <w:rFonts w:asciiTheme="majorHAnsi" w:hAnsiTheme="majorHAnsi" w:cstheme="majorHAnsi"/>
+                    <w:lang w:val="pt-PT"/>
                   </w:rPr>
                   <w:t>Tester</w:t>
                 </w:r>
                 <w:r>
                   <w:rPr>
                     <w:rFonts w:asciiTheme="majorHAnsi" w:hAnsiTheme="majorHAnsi" w:cstheme="majorHAnsi"/>
+                    <w:lang w:val="pt-PT"/>
                   </w:rPr>
                   <w:t xml:space="preserve"> </w:t>
                 </w:r>
@@ -2005,9 +2025,15 @@
     <w:p>
       <w:pPr>
         <w:pStyle w:val="Comment-Grader"/>
+        <w:rPr>
+          <w:lang w:val="es-ES"/>
+        </w:rPr>
       </w:pPr>
       <w:sdt>
         <w:sdtPr>
+          <w:rPr>
+            <w:lang w:val="es-ES"/>
+          </w:rPr>
           <w:tag w:val="Verdict"/>
           <w:id w:val="684942382"/>
           <w:placeholder>
@@ -2018,20 +2044,93 @@
         </w:sdtPr>
         <w:sdtContent>
           <w:r>
-            <w:t xml:space="preserve">  </w:t>
-          </w:r>
-          <w:r>
-            <w:t>X</w:t>
-          </w:r>
-          <w:r>
-            <w:t xml:space="preserve">  </w:t>
+            <w:rPr>
+              <w:lang w:val="es-ES"/>
+            </w:rPr>
+            <w:t xml:space="preserve">    </w:t>
           </w:r>
         </w:sdtContent>
       </w:sdt>
       <w:permEnd w:id="8470091"/>
       <w:r>
-        <w:t xml:space="preserve">    </w:t>
-      </w:r>
+        <w:rPr>
+          <w:lang w:val="es-ES"/>
+        </w:rPr>
+        <w:t xml:space="preserve"> </w:t>
+      </w:r>
+      <w:r>
+        <w:rPr>
+          <w:lang w:val="es-ES"/>
+        </w:rPr>
+        <w:t xml:space="preserve">Es posible asignar un crew member a un </w:t>
+      </w:r>
+      <w:r>
+        <w:rPr>
+          <w:lang w:val="es-ES"/>
+        </w:rPr>
+        <w:t xml:space="preserve">leg </w:t>
+      </w:r>
+      <w:r>
+        <w:rPr>
+          <w:lang w:val="es-ES"/>
+        </w:rPr>
+        <w:t>que ya ha ocurri</w:t>
+      </w:r>
+      <w:r>
+        <w:rPr>
+          <w:lang w:val="es-ES"/>
+        </w:rPr>
+        <w:t xml:space="preserve">do, incluso, es posible asignar un member a un leg en modo borrador. Esto no suele ser lo común en ningún sistema dado que un leg en modo borrador no es definitivo. </w:t>
+      </w:r>
+      <w:r>
+        <w:rPr>
+          <w:lang w:val="es-ES"/>
+        </w:rPr>
+        <w:t>Es posible cambiar el leg incluso publicado, lo cual puede introducir muchos problemas como, por ejemplo, asignar unos activity logs a una asignación de un leg que no corresponde.</w:t>
+      </w:r>
+    </w:p>
+    <w:p>
+      <w:pPr>
+        <w:pStyle w:val="Comment-Grader"/>
+        <w:jc w:val="left"/>
+        <w:rPr>
+          <w:lang w:val="es-ES"/>
+        </w:rPr>
+      </w:pPr>
+      <w:r>
+        <w:rPr>
+          <w:lang w:val="es-ES"/>
+        </w:rPr>
+        <w:t>Corrección del error:</w:t>
+      </w:r>
+    </w:p>
+    <w:p>
+      <w:pPr>
+        <w:pStyle w:val="Comment-Grader"/>
+        <w:rPr>
+          <w:lang w:val="es-ES"/>
+        </w:rPr>
+      </w:pPr>
+      <w:r>
+        <w:rPr>
+          <w:lang w:val="es-ES"/>
+        </w:rPr>
+        <w:t>Se ha añadido una validación adicional en los servicios de creación, actualización y publicación de las asignaciones de vuelos. Ahora se comprueba que la leg a la que se pretende hacer la asignación no sea pasada, no esté en DraftMode y no esté publicada. Arreglando este error que no se había contemplado.</w:t>
+      </w:r>
+      <w:r>
+        <w:rPr>
+          <w:lang w:val="es-ES"/>
+        </w:rPr>
+        <w:br/>
+      </w:r>
+    </w:p>
+    <w:p>
+      <w:pPr>
+        <w:pStyle w:val="Comment-Grader"/>
+        <w:rPr>
+          <w:lang w:val="es-ES"/>
+        </w:rPr>
+      </w:pPr>
     </w:p>
     <w:p>
       <w:pPr>
@@ -2100,6 +2199,7 @@
         <w:pStyle w:val="Requirement-Body"/>
       </w:pPr>
       <w:r>
+        <w:lastRenderedPageBreak/>
         <w:t>Create</w:t>
       </w:r>
       <w:r>
@@ -2205,7 +2305,6 @@
         <w:pStyle w:val="Ttulo2"/>
       </w:pPr>
       <w:r>
-        <w:lastRenderedPageBreak/>
         <w:t>Managerial requirements</w:t>
       </w:r>
     </w:p>
@@ -7589,6 +7688,7 @@
   <w:rsids>
     <w:rsidRoot w:val="004D7778"/>
     <w:rsid w:val="0001386A"/>
+    <w:rsid w:val="00030CC1"/>
     <w:rsid w:val="00036C76"/>
     <w:rsid w:val="00061CE8"/>
     <w:rsid w:val="001221F0"/>
@@ -7619,15 +7719,18 @@
     <w:rsid w:val="00BA1063"/>
     <w:rsid w:val="00BE6430"/>
     <w:rsid w:val="00C22786"/>
+    <w:rsid w:val="00C258AB"/>
     <w:rsid w:val="00C42E76"/>
     <w:rsid w:val="00C5288B"/>
     <w:rsid w:val="00C63AB0"/>
+    <w:rsid w:val="00CB30B6"/>
     <w:rsid w:val="00D4788A"/>
     <w:rsid w:val="00D72CB9"/>
     <w:rsid w:val="00DB19FC"/>
     <w:rsid w:val="00E25325"/>
     <w:rsid w:val="00E263A3"/>
     <w:rsid w:val="00E56863"/>
+    <w:rsid w:val="00E61636"/>
     <w:rsid w:val="00E955A7"/>
     <w:rsid w:val="00ED34A4"/>
     <w:rsid w:val="00EF08F9"/>

</xml_diff>